<commit_message>
Corrección de detalles, formatos de texto, etc.
</commit_message>
<xml_diff>
--- a/Carpeta de Proyecto/Manual de Usuario.docx
+++ b/Carpeta de Proyecto/Manual de Usuario.docx
@@ -1066,10 +1066,10 @@
           <w:noProof/>
         </w:rPr>
         <w:drawing>
-          <wp:inline distT="0" distB="0" distL="0" distR="0" wp14:anchorId="3727F363" wp14:editId="0663C52A">
-            <wp:extent cx="5400040" cy="5006340"/>
-            <wp:effectExtent l="0" t="0" r="0" b="3810"/>
-            <wp:docPr id="14" name="Imagen 14"/>
+          <wp:inline distT="0" distB="0" distL="0" distR="0" wp14:anchorId="5B06B0F2" wp14:editId="065F83C8">
+            <wp:extent cx="5400040" cy="5022215"/>
+            <wp:effectExtent l="0" t="0" r="0" b="6985"/>
+            <wp:docPr id="21" name="Imagen 21"/>
             <wp:cNvGraphicFramePr>
               <a:graphicFrameLocks xmlns:a="http://schemas.openxmlformats.org/drawingml/2006/main" noChangeAspect="1"/>
             </wp:cNvGraphicFramePr>
@@ -1089,7 +1089,7 @@
                   <pic:spPr>
                     <a:xfrm>
                       <a:off x="0" y="0"/>
-                      <a:ext cx="5400040" cy="5006340"/>
+                      <a:ext cx="5400040" cy="5022215"/>
                     </a:xfrm>
                     <a:prstGeom prst="rect">
                       <a:avLst/>
@@ -1128,10 +1128,10 @@
           <w:noProof/>
         </w:rPr>
         <w:drawing>
-          <wp:inline distT="0" distB="0" distL="0" distR="0" wp14:anchorId="62771AE3" wp14:editId="60ECAEB6">
-            <wp:extent cx="5400040" cy="5036820"/>
+          <wp:inline distT="0" distB="0" distL="0" distR="0" wp14:anchorId="4229DCEE" wp14:editId="554434E7">
+            <wp:extent cx="5400040" cy="5029200"/>
             <wp:effectExtent l="0" t="0" r="0" b="0"/>
-            <wp:docPr id="16" name="Imagen 16"/>
+            <wp:docPr id="26" name="Imagen 26"/>
             <wp:cNvGraphicFramePr>
               <a:graphicFrameLocks xmlns:a="http://schemas.openxmlformats.org/drawingml/2006/main" noChangeAspect="1"/>
             </wp:cNvGraphicFramePr>
@@ -1151,7 +1151,7 @@
                   <pic:spPr>
                     <a:xfrm>
                       <a:off x="0" y="0"/>
-                      <a:ext cx="5400040" cy="5036820"/>
+                      <a:ext cx="5400040" cy="5029200"/>
                     </a:xfrm>
                     <a:prstGeom prst="rect">
                       <a:avLst/>
@@ -1179,31 +1179,35 @@
         <w:t>2.-</w:t>
       </w:r>
       <w:r>
-        <w:t xml:space="preserve"> Acá vamos a tener 2 importes que se van a ir actualizando a medida que se generen pagos o cobros. </w:t>
-      </w:r>
-    </w:p>
-    <w:p>
-      <w:r>
-        <w:t>3.- En esta parte, tenemos un “</w:t>
-      </w:r>
-      <w:r>
-        <w:t>Total” que va a ir mostrando, el total real (Ingresos - Egresos) para que se vaya teniendo en cuenta lo que se va registrando de dinero.</w:t>
-      </w:r>
-      <w:r>
         <w:t xml:space="preserve"> </w:t>
       </w:r>
       <w:r>
+        <w:t>Acá se realiza el cierre de la caja. Al colocar el importe numérico que hay en caja y se apr</w:t>
+      </w:r>
+      <w:r>
+        <w:t>i</w:t>
+      </w:r>
+      <w:r>
+        <w:t>eta la tecla Enter, el programa va a realizar una actualización de todos los datos y a calcular la diferencia, para saber si falta o no dinero, comparando el dinero de caja con el total que hay en el programa (Importe inicial, ingresos y egresos).</w:t>
+      </w:r>
+      <w:r>
+        <w:t xml:space="preserve"> Si hay alguna diferencia negativa, significa que falta la cantidad que diga, y si hay una diferencia positiva, significa que hay dinero de más, o hay alguna cuenta que no se registró.</w:t>
+      </w:r>
+    </w:p>
+    <w:p>
+      <w:r>
+        <w:t xml:space="preserve">3.- </w:t>
+      </w:r>
+      <w:r>
+        <w:t>Acá vamos a tener 4 datos que nos van a dar la información correspondiente de la caja.</w:t>
+      </w:r>
+      <w:r>
         <w:br/>
-        <w:t>Luego tenemos el cuadro te texto para cerrar la caja al final del día. Se ingresa el efectivo que hay en caja y si hay alguna diferencia negativa o positiva se va a mostrar en el cuadro que dice “diferencia”</w:t>
-      </w:r>
-      <w:r>
-        <w:t>. Por último</w:t>
-      </w:r>
-      <w:r>
-        <w:t>,</w:t>
-      </w:r>
-      <w:r>
-        <w:t xml:space="preserve"> se actualizará la lista de abajo.</w:t>
+        <w:t xml:space="preserve">El importe inicial, es el efectivo con el que se abrió la caja, Ingresos son los pagos que realizan </w:t>
+      </w:r>
+      <w:r>
+        <w:lastRenderedPageBreak/>
+        <w:t>los clientes, Egresos son los pagos que realiza el gimnasio a cualquier 3ero, incluyendo pago de empleados, y el total es la resta entre estos dos últimos datos, más el importe inicial.</w:t>
       </w:r>
     </w:p>
     <w:p>
@@ -1222,12 +1226,11 @@
         <w:rPr>
           <w:noProof/>
         </w:rPr>
-        <w:lastRenderedPageBreak/>
         <w:drawing>
-          <wp:inline distT="0" distB="0" distL="0" distR="0" wp14:anchorId="2784E771" wp14:editId="4E3B7FD7">
-            <wp:extent cx="5400040" cy="5006340"/>
-            <wp:effectExtent l="0" t="0" r="0" b="3810"/>
-            <wp:docPr id="18" name="Imagen 18"/>
+          <wp:inline distT="0" distB="0" distL="0" distR="0" wp14:anchorId="63667C0E" wp14:editId="5B00D1DD">
+            <wp:extent cx="5400040" cy="5040630"/>
+            <wp:effectExtent l="0" t="0" r="0" b="7620"/>
+            <wp:docPr id="29" name="Imagen 29"/>
             <wp:cNvGraphicFramePr>
               <a:graphicFrameLocks xmlns:a="http://schemas.openxmlformats.org/drawingml/2006/main" noChangeAspect="1"/>
             </wp:cNvGraphicFramePr>
@@ -1247,7 +1250,7 @@
                   <pic:spPr>
                     <a:xfrm>
                       <a:off x="0" y="0"/>
-                      <a:ext cx="5400040" cy="5006340"/>
+                      <a:ext cx="5400040" cy="5040630"/>
                     </a:xfrm>
                     <a:prstGeom prst="rect">
                       <a:avLst/>
@@ -1260,6 +1263,12 @@
         </w:drawing>
       </w:r>
     </w:p>
+    <w:p/>
+    <w:p>
+      <w:r>
+        <w:t>Bueno, esta ventana, la vamos a dividir en 3 partes. La 3era, no va a ser falta que la expliquemos, porque hace lo mismo todas las demás.</w:t>
+      </w:r>
+    </w:p>
     <w:p>
       <w:r>
         <w:rPr>
@@ -1267,10 +1276,10 @@
         </w:rPr>
         <w:lastRenderedPageBreak/>
         <w:drawing>
-          <wp:inline distT="0" distB="0" distL="0" distR="0" wp14:anchorId="08324397" wp14:editId="6B1D7B32">
-            <wp:extent cx="5400040" cy="5022215"/>
-            <wp:effectExtent l="0" t="0" r="0" b="6985"/>
-            <wp:docPr id="19" name="Imagen 19"/>
+          <wp:inline distT="0" distB="0" distL="0" distR="0" wp14:anchorId="716DE60C" wp14:editId="76B91E81">
+            <wp:extent cx="5400040" cy="4993005"/>
+            <wp:effectExtent l="0" t="0" r="0" b="0"/>
+            <wp:docPr id="30" name="Imagen 30"/>
             <wp:cNvGraphicFramePr>
               <a:graphicFrameLocks xmlns:a="http://schemas.openxmlformats.org/drawingml/2006/main" noChangeAspect="1"/>
             </wp:cNvGraphicFramePr>
@@ -1290,7 +1299,7 @@
                   <pic:spPr>
                     <a:xfrm>
                       <a:off x="0" y="0"/>
-                      <a:ext cx="5400040" cy="5022215"/>
+                      <a:ext cx="5400040" cy="4993005"/>
                     </a:xfrm>
                     <a:prstGeom prst="rect">
                       <a:avLst/>
@@ -1303,14 +1312,13 @@
         </w:drawing>
       </w:r>
     </w:p>
-    <w:p>
-      <w:r>
-        <w:t>Bueno, esta ventana, la vamos a dividir en 3 partes. La 3era, no va a ser falta que la expliquemos, porque hace lo mismo todas las demás.</w:t>
-      </w:r>
-    </w:p>
-    <w:p>
-      <w:r>
-        <w:t>1.- Es para buscar los datos del cliente al que se le colocará la asistencia. Solo se puede buscar por dni. Se verificará que no se pueden ingresar letras.</w:t>
+    <w:p/>
+    <w:p>
+      <w:r>
+        <w:t>1.- Es para buscar los datos del cliente al que se le colocará la asistencia. Solo se puede buscar por dni</w:t>
+      </w:r>
+      <w:r>
+        <w:t>, y apretando Enter.</w:t>
       </w:r>
     </w:p>
     <w:p>
@@ -1319,11 +1327,19 @@
       </w:r>
       <w:r>
         <w:br/>
-        <w:t>Tenemos, al lado del cuadro de texto del dni del cliente una lista, que nos va a mostrar las clases a las que el alumno está anotado para poder seleccionar la que corresponda y ponerle asistencia.</w:t>
-      </w:r>
-      <w:r>
-        <w:br/>
-        <w:t>Por último, tenemos el botón que dice “Realizar pago”. No hay mucho más para agregar.</w:t>
+      </w:r>
+      <w:r>
+        <w:t>En la parte superior del cuadro de búsqueda por DNI, hay un cuadro de lista, que va a mostrar las clases que hay disponibles en el día, y seleccionando alguna clase de la lista, nos va a mostrar los alumnos presentes y ausentes de esa clase, y también se puede filtrar por fecha.</w:t>
+      </w:r>
+    </w:p>
+    <w:p>
+      <w:r>
+        <w:t>Arriba nos muestra la totalidad de alumnos, y en el cuadro de abajo, los alumnos presentes.</w:t>
+      </w:r>
+    </w:p>
+    <w:p>
+      <w:r>
+        <w:t>Si seleccionamos un alumno de los ausentes, y damos doble click sobre el mismo, los datos también se van cargar en la pantalla, y podemos también confirmar la asistencia apretando el botón “confirmar”.</w:t>
       </w:r>
     </w:p>
     <w:p>
@@ -1340,8 +1356,6 @@
         <w:t>.</w:t>
       </w:r>
     </w:p>
-    <w:p/>
-    <w:p/>
     <w:p/>
     <w:p>
       <w:r>
@@ -1386,10 +1400,10 @@
           <w:noProof/>
         </w:rPr>
         <w:drawing>
-          <wp:inline distT="0" distB="0" distL="0" distR="0" wp14:anchorId="63C3526B" wp14:editId="5329E99B">
-            <wp:extent cx="5400040" cy="5014595"/>
+          <wp:inline distT="0" distB="0" distL="0" distR="0" wp14:anchorId="57F1FEC0" wp14:editId="658EB3BB">
+            <wp:extent cx="5400040" cy="5029835"/>
             <wp:effectExtent l="0" t="0" r="0" b="0"/>
-            <wp:docPr id="20" name="Imagen 20"/>
+            <wp:docPr id="31" name="Imagen 31"/>
             <wp:cNvGraphicFramePr>
               <a:graphicFrameLocks xmlns:a="http://schemas.openxmlformats.org/drawingml/2006/main" noChangeAspect="1"/>
             </wp:cNvGraphicFramePr>
@@ -1409,7 +1423,7 @@
                   <pic:spPr>
                     <a:xfrm>
                       <a:off x="0" y="0"/>
-                      <a:ext cx="5400040" cy="5014595"/>
+                      <a:ext cx="5400040" cy="5029835"/>
                     </a:xfrm>
                     <a:prstGeom prst="rect">
                       <a:avLst/>
@@ -1423,8 +1437,18 @@
       </w:r>
     </w:p>
     <w:p/>
-    <w:p>
-      <w:r>
+    <w:p/>
+    <w:p/>
+    <w:p/>
+    <w:p/>
+    <w:p/>
+    <w:p/>
+    <w:p/>
+    <w:p/>
+    <w:p/>
+    <w:p>
+      <w:r>
+        <w:lastRenderedPageBreak/>
         <w:t>Por otro lado, tenemos la opción para crear planes.</w:t>
       </w:r>
     </w:p>
@@ -1433,12 +1457,11 @@
         <w:rPr>
           <w:noProof/>
         </w:rPr>
-        <w:lastRenderedPageBreak/>
         <w:drawing>
-          <wp:inline distT="0" distB="0" distL="0" distR="0" wp14:anchorId="29E09408" wp14:editId="363CA861">
-            <wp:extent cx="5400040" cy="3602182"/>
-            <wp:effectExtent l="0" t="0" r="0" b="0"/>
-            <wp:docPr id="22" name="Imagen 22"/>
+          <wp:inline distT="0" distB="0" distL="0" distR="0" wp14:anchorId="67539C28" wp14:editId="630F0C5E">
+            <wp:extent cx="5400040" cy="5046980"/>
+            <wp:effectExtent l="0" t="0" r="0" b="1270"/>
+            <wp:docPr id="32" name="Imagen 32"/>
             <wp:cNvGraphicFramePr>
               <a:graphicFrameLocks xmlns:a="http://schemas.openxmlformats.org/drawingml/2006/main" noChangeAspect="1"/>
             </wp:cNvGraphicFramePr>
@@ -1449,27 +1472,20 @@
                     <pic:cNvPr id="1" name=""/>
                     <pic:cNvPicPr/>
                   </pic:nvPicPr>
-                  <pic:blipFill rotWithShape="1">
+                  <pic:blipFill>
                     <a:blip r:embed="rId23"/>
-                    <a:srcRect b="27956"/>
-                    <a:stretch/>
+                    <a:stretch>
+                      <a:fillRect/>
+                    </a:stretch>
                   </pic:blipFill>
-                  <pic:spPr bwMode="auto">
+                  <pic:spPr>
                     <a:xfrm>
                       <a:off x="0" y="0"/>
-                      <a:ext cx="5400040" cy="3602182"/>
+                      <a:ext cx="5400040" cy="5046980"/>
                     </a:xfrm>
                     <a:prstGeom prst="rect">
                       <a:avLst/>
                     </a:prstGeom>
-                    <a:ln>
-                      <a:noFill/>
-                    </a:ln>
-                    <a:extLst>
-                      <a:ext uri="{53640926-AAD7-44D8-BBD7-CCE9431645EC}">
-                        <a14:shadowObscured xmlns:a14="http://schemas.microsoft.com/office/drawing/2010/main"/>
-                      </a:ext>
-                    </a:extLst>
                   </pic:spPr>
                 </pic:pic>
               </a:graphicData>
@@ -1490,11 +1506,92 @@
       </w:r>
     </w:p>
     <w:p>
-      <w:r>
-        <w:rPr>
-          <w:b/>
-          <w:bCs/>
-        </w:rPr>
+      <w:pPr>
+        <w:rPr>
+          <w:b/>
+          <w:bCs/>
+        </w:rPr>
+      </w:pPr>
+    </w:p>
+    <w:p>
+      <w:pPr>
+        <w:rPr>
+          <w:b/>
+          <w:bCs/>
+        </w:rPr>
+      </w:pPr>
+    </w:p>
+    <w:p>
+      <w:pPr>
+        <w:rPr>
+          <w:b/>
+          <w:bCs/>
+        </w:rPr>
+      </w:pPr>
+    </w:p>
+    <w:p>
+      <w:pPr>
+        <w:rPr>
+          <w:b/>
+          <w:bCs/>
+        </w:rPr>
+      </w:pPr>
+    </w:p>
+    <w:p>
+      <w:pPr>
+        <w:rPr>
+          <w:b/>
+          <w:bCs/>
+        </w:rPr>
+      </w:pPr>
+    </w:p>
+    <w:p>
+      <w:pPr>
+        <w:rPr>
+          <w:b/>
+          <w:bCs/>
+        </w:rPr>
+      </w:pPr>
+    </w:p>
+    <w:p>
+      <w:pPr>
+        <w:rPr>
+          <w:b/>
+          <w:bCs/>
+        </w:rPr>
+      </w:pPr>
+    </w:p>
+    <w:p>
+      <w:pPr>
+        <w:rPr>
+          <w:b/>
+          <w:bCs/>
+        </w:rPr>
+      </w:pPr>
+    </w:p>
+    <w:p>
+      <w:pPr>
+        <w:rPr>
+          <w:b/>
+          <w:bCs/>
+        </w:rPr>
+      </w:pPr>
+    </w:p>
+    <w:p>
+      <w:pPr>
+        <w:rPr>
+          <w:b/>
+          <w:bCs/>
+        </w:rPr>
+      </w:pPr>
+    </w:p>
+    <w:p>
+      <w:r>
+        <w:rPr>
+          <w:b/>
+          <w:bCs/>
+        </w:rPr>
+        <w:lastRenderedPageBreak/>
         <w:t>Alta de planes</w:t>
       </w:r>
       <w:r>
@@ -1535,10 +1632,10 @@
           <w:noProof/>
         </w:rPr>
         <w:drawing>
-          <wp:inline distT="0" distB="0" distL="0" distR="0" wp14:anchorId="5BD65E1E" wp14:editId="25F45381">
-            <wp:extent cx="5400040" cy="2562225"/>
-            <wp:effectExtent l="0" t="0" r="0" b="9525"/>
-            <wp:docPr id="24" name="Imagen 24"/>
+          <wp:inline distT="0" distB="0" distL="0" distR="0" wp14:anchorId="57E7E849" wp14:editId="3E5A6CBD">
+            <wp:extent cx="5400040" cy="2341245"/>
+            <wp:effectExtent l="0" t="0" r="0" b="1905"/>
+            <wp:docPr id="33" name="Imagen 33"/>
             <wp:cNvGraphicFramePr>
               <a:graphicFrameLocks xmlns:a="http://schemas.openxmlformats.org/drawingml/2006/main" noChangeAspect="1"/>
             </wp:cNvGraphicFramePr>
@@ -1558,7 +1655,7 @@
                   <pic:spPr>
                     <a:xfrm>
                       <a:off x="0" y="0"/>
-                      <a:ext cx="5400040" cy="2562225"/>
+                      <a:ext cx="5400040" cy="2341245"/>
                     </a:xfrm>
                     <a:prstGeom prst="rect">
                       <a:avLst/>
@@ -1600,11 +1697,7 @@
         <w:t xml:space="preserve"> en caso de ser una promoción tipo 1x2 O 2x3, o en caso de que sea una clase que duce 4 semanas, y se pueda pagar en cuotas, por ejemplo 1 vez por semana. </w:t>
       </w:r>
       <w:r>
-        <w:t xml:space="preserve">Luego en cada </w:t>
-      </w:r>
-      <w:r>
-        <w:lastRenderedPageBreak/>
-        <w:t>pago, se asignará a qué plan o cuota se hace referencia y eso es todo.</w:t>
+        <w:t>Luego en cada pago, se asignará a qué plan o cuota se hace referencia y eso es todo.</w:t>
       </w:r>
       <w:r>
         <w:br/>
@@ -1646,10 +1739,10 @@
           <w:noProof/>
         </w:rPr>
         <w:drawing>
-          <wp:inline distT="0" distB="0" distL="0" distR="0" wp14:anchorId="70CD7FB7" wp14:editId="60657E30">
-            <wp:extent cx="5400040" cy="2581910"/>
-            <wp:effectExtent l="0" t="0" r="0" b="8890"/>
-            <wp:docPr id="27" name="Imagen 27"/>
+          <wp:inline distT="0" distB="0" distL="0" distR="0" wp14:anchorId="27FC5E05" wp14:editId="1829C6A3">
+            <wp:extent cx="5400040" cy="2357755"/>
+            <wp:effectExtent l="0" t="0" r="0" b="4445"/>
+            <wp:docPr id="34" name="Imagen 34"/>
             <wp:cNvGraphicFramePr>
               <a:graphicFrameLocks xmlns:a="http://schemas.openxmlformats.org/drawingml/2006/main" noChangeAspect="1"/>
             </wp:cNvGraphicFramePr>
@@ -1669,7 +1762,7 @@
                   <pic:spPr>
                     <a:xfrm>
                       <a:off x="0" y="0"/>
-                      <a:ext cx="5400040" cy="2581910"/>
+                      <a:ext cx="5400040" cy="2357755"/>
                     </a:xfrm>
                     <a:prstGeom prst="rect">
                       <a:avLst/>
@@ -1689,6 +1782,7 @@
     </w:p>
     <w:p>
       <w:r>
+        <w:lastRenderedPageBreak/>
         <w:t xml:space="preserve">Esta parte de arriba, hace la búsqueda igual, pero en vez de tener el botón de pago, tiene el botón para eliminar algún plan que el cliente desee. Si ya no quiere participar de una clase, desde acá se hace y va a realizar lo siguiente: </w:t>
       </w:r>
     </w:p>
@@ -1744,11 +1838,9 @@
     </w:p>
     <w:p>
       <w:r>
-        <w:lastRenderedPageBreak/>
         <w:t>Super sencillo, sin mucha complejidad.</w:t>
       </w:r>
     </w:p>
-    <w:p/>
     <w:p>
       <w:pPr>
         <w:rPr>
@@ -1758,13 +1850,154 @@
           <w:szCs w:val="28"/>
         </w:rPr>
       </w:pPr>
-      <w:r>
+    </w:p>
+    <w:p>
+      <w:pPr>
         <w:rPr>
           <w:b/>
           <w:bCs/>
           <w:sz w:val="28"/>
           <w:szCs w:val="28"/>
         </w:rPr>
+      </w:pPr>
+    </w:p>
+    <w:p>
+      <w:pPr>
+        <w:rPr>
+          <w:b/>
+          <w:bCs/>
+          <w:sz w:val="28"/>
+          <w:szCs w:val="28"/>
+        </w:rPr>
+      </w:pPr>
+    </w:p>
+    <w:p>
+      <w:pPr>
+        <w:rPr>
+          <w:b/>
+          <w:bCs/>
+          <w:sz w:val="28"/>
+          <w:szCs w:val="28"/>
+        </w:rPr>
+      </w:pPr>
+    </w:p>
+    <w:p>
+      <w:pPr>
+        <w:rPr>
+          <w:b/>
+          <w:bCs/>
+          <w:sz w:val="28"/>
+          <w:szCs w:val="28"/>
+        </w:rPr>
+      </w:pPr>
+    </w:p>
+    <w:p>
+      <w:pPr>
+        <w:rPr>
+          <w:b/>
+          <w:bCs/>
+          <w:sz w:val="28"/>
+          <w:szCs w:val="28"/>
+        </w:rPr>
+      </w:pPr>
+    </w:p>
+    <w:p>
+      <w:pPr>
+        <w:rPr>
+          <w:b/>
+          <w:bCs/>
+          <w:sz w:val="28"/>
+          <w:szCs w:val="28"/>
+        </w:rPr>
+      </w:pPr>
+    </w:p>
+    <w:p>
+      <w:pPr>
+        <w:rPr>
+          <w:b/>
+          <w:bCs/>
+          <w:sz w:val="28"/>
+          <w:szCs w:val="28"/>
+        </w:rPr>
+      </w:pPr>
+    </w:p>
+    <w:p>
+      <w:pPr>
+        <w:rPr>
+          <w:b/>
+          <w:bCs/>
+          <w:sz w:val="28"/>
+          <w:szCs w:val="28"/>
+        </w:rPr>
+      </w:pPr>
+    </w:p>
+    <w:p>
+      <w:pPr>
+        <w:rPr>
+          <w:b/>
+          <w:bCs/>
+          <w:sz w:val="28"/>
+          <w:szCs w:val="28"/>
+        </w:rPr>
+      </w:pPr>
+    </w:p>
+    <w:p>
+      <w:pPr>
+        <w:rPr>
+          <w:b/>
+          <w:bCs/>
+          <w:sz w:val="28"/>
+          <w:szCs w:val="28"/>
+        </w:rPr>
+      </w:pPr>
+    </w:p>
+    <w:p>
+      <w:pPr>
+        <w:rPr>
+          <w:b/>
+          <w:bCs/>
+          <w:sz w:val="28"/>
+          <w:szCs w:val="28"/>
+        </w:rPr>
+      </w:pPr>
+    </w:p>
+    <w:p>
+      <w:pPr>
+        <w:rPr>
+          <w:b/>
+          <w:bCs/>
+          <w:sz w:val="28"/>
+          <w:szCs w:val="28"/>
+        </w:rPr>
+      </w:pPr>
+    </w:p>
+    <w:p>
+      <w:pPr>
+        <w:rPr>
+          <w:b/>
+          <w:bCs/>
+          <w:sz w:val="28"/>
+          <w:szCs w:val="28"/>
+        </w:rPr>
+      </w:pPr>
+    </w:p>
+    <w:p>
+      <w:pPr>
+        <w:rPr>
+          <w:b/>
+          <w:bCs/>
+          <w:sz w:val="28"/>
+          <w:szCs w:val="28"/>
+        </w:rPr>
+      </w:pPr>
+      <w:r>
+        <w:rPr>
+          <w:b/>
+          <w:bCs/>
+          <w:sz w:val="28"/>
+          <w:szCs w:val="28"/>
+        </w:rPr>
+        <w:lastRenderedPageBreak/>
         <w:t>Clientes</w:t>
       </w:r>
     </w:p>
@@ -1774,10 +2007,10 @@
           <w:noProof/>
         </w:rPr>
         <w:drawing>
-          <wp:inline distT="0" distB="0" distL="0" distR="0" wp14:anchorId="49061168" wp14:editId="09273789">
-            <wp:extent cx="5400040" cy="2909570"/>
-            <wp:effectExtent l="0" t="0" r="0" b="5080"/>
-            <wp:docPr id="25" name="Imagen 25"/>
+          <wp:inline distT="0" distB="0" distL="0" distR="0" wp14:anchorId="6BCC8048" wp14:editId="087B3E12">
+            <wp:extent cx="5400040" cy="5021580"/>
+            <wp:effectExtent l="0" t="0" r="0" b="7620"/>
+            <wp:docPr id="35" name="Imagen 35"/>
             <wp:cNvGraphicFramePr>
               <a:graphicFrameLocks xmlns:a="http://schemas.openxmlformats.org/drawingml/2006/main" noChangeAspect="1"/>
             </wp:cNvGraphicFramePr>
@@ -1797,7 +2030,7 @@
                   <pic:spPr>
                     <a:xfrm>
                       <a:off x="0" y="0"/>
-                      <a:ext cx="5400040" cy="2909570"/>
+                      <a:ext cx="5400040" cy="5021580"/>
                     </a:xfrm>
                     <a:prstGeom prst="rect">
                       <a:avLst/>
@@ -1816,6 +2049,15 @@
       </w:r>
     </w:p>
     <w:p/>
+    <w:p/>
+    <w:p/>
+    <w:p/>
+    <w:p/>
+    <w:p/>
+    <w:p/>
+    <w:p/>
+    <w:p/>
+    <w:p/>
     <w:p>
       <w:pPr>
         <w:rPr>
@@ -1832,33 +2074,20 @@
           <w:sz w:val="28"/>
           <w:szCs w:val="28"/>
         </w:rPr>
-        <w:t>Configuraciones</w:t>
-      </w:r>
-    </w:p>
-    <w:p>
-      <w:r>
-        <w:t xml:space="preserve">Por último, tenemos la opción de las configuraciones. </w:t>
-      </w:r>
-    </w:p>
-    <w:p>
-      <w:r>
-        <w:t>Por el momento, este menú, solo va a estar disponible para el jefe.</w:t>
-      </w:r>
-    </w:p>
-    <w:p>
-      <w:pPr>
-        <w:jc w:val="center"/>
-      </w:pPr>
+        <w:lastRenderedPageBreak/>
+        <w:t>Pagos</w:t>
+      </w:r>
+    </w:p>
+    <w:p>
       <w:r>
         <w:rPr>
           <w:noProof/>
         </w:rPr>
-        <w:lastRenderedPageBreak/>
         <w:drawing>
-          <wp:inline distT="0" distB="0" distL="0" distR="0" wp14:anchorId="6BDAB83C" wp14:editId="4888398B">
-            <wp:extent cx="5400040" cy="5014595"/>
-            <wp:effectExtent l="0" t="0" r="0" b="0"/>
-            <wp:docPr id="10" name="Imagen 10"/>
+          <wp:inline distT="0" distB="0" distL="0" distR="0" wp14:anchorId="66A992F1" wp14:editId="62F8E77D">
+            <wp:extent cx="5400040" cy="5008880"/>
+            <wp:effectExtent l="0" t="0" r="0" b="1270"/>
+            <wp:docPr id="36" name="Imagen 36"/>
             <wp:cNvGraphicFramePr>
               <a:graphicFrameLocks xmlns:a="http://schemas.openxmlformats.org/drawingml/2006/main" noChangeAspect="1"/>
             </wp:cNvGraphicFramePr>
@@ -1878,7 +2107,7 @@
                   <pic:spPr>
                     <a:xfrm>
                       <a:off x="0" y="0"/>
-                      <a:ext cx="5400040" cy="5014595"/>
+                      <a:ext cx="5400040" cy="5008880"/>
                     </a:xfrm>
                     <a:prstGeom prst="rect">
                       <a:avLst/>
@@ -1893,7 +2122,10 @@
     </w:p>
     <w:p>
       <w:r>
-        <w:t>Es super sencillo:</w:t>
+        <w:t>T</w:t>
+      </w:r>
+      <w:r>
+        <w:t>enemos la pestaña de Pagos.</w:t>
       </w:r>
     </w:p>
     <w:p>
@@ -1902,10 +2134,10 @@
           <w:noProof/>
         </w:rPr>
         <w:drawing>
-          <wp:inline distT="0" distB="0" distL="0" distR="0" wp14:anchorId="4B68A9E8" wp14:editId="35694358">
-            <wp:extent cx="5400040" cy="1000760"/>
-            <wp:effectExtent l="0" t="0" r="0" b="8890"/>
-            <wp:docPr id="13" name="Imagen 13"/>
+          <wp:inline distT="0" distB="0" distL="0" distR="0" wp14:anchorId="081B9B91" wp14:editId="0C5532A5">
+            <wp:extent cx="5400040" cy="2261235"/>
+            <wp:effectExtent l="0" t="0" r="0" b="5715"/>
+            <wp:docPr id="38" name="Imagen 38"/>
             <wp:cNvGraphicFramePr>
               <a:graphicFrameLocks xmlns:a="http://schemas.openxmlformats.org/drawingml/2006/main" noChangeAspect="1"/>
             </wp:cNvGraphicFramePr>
@@ -1925,7 +2157,7 @@
                   <pic:spPr>
                     <a:xfrm>
                       <a:off x="0" y="0"/>
-                      <a:ext cx="5400040" cy="1000760"/>
+                      <a:ext cx="5400040" cy="2261235"/>
                     </a:xfrm>
                     <a:prstGeom prst="rect">
                       <a:avLst/>
@@ -1938,38 +2170,291 @@
         </w:drawing>
       </w:r>
     </w:p>
-    <w:p>
-      <w:r>
-        <w:t xml:space="preserve">1.- </w:t>
-      </w:r>
-      <w:r>
-        <w:t>E</w:t>
-      </w:r>
-      <w:r>
-        <w:t xml:space="preserve">s donde vamos a escribir el nuevo registro que queramos agregar en cualquiera de las opciones. Sea de sexo, documento, etc. Apretamos </w:t>
+    <w:p/>
+    <w:p>
+      <w:r>
+        <w:t>También podemos dividirla en 2 partes.</w:t>
+      </w:r>
+    </w:p>
+    <w:p>
+      <w:r>
+        <w:lastRenderedPageBreak/>
+        <w:t>La primera parte de arriba, es para buscar los datos del cliente a pagar, tal cual se hace en las opciones de Asistencia, o Planes.</w:t>
+      </w:r>
+      <w:r>
+        <w:br/>
+        <w:t>Y en la segunda parte, es donde podemos seleccionar lo que el cliente quiere pagar.</w:t>
+      </w:r>
+    </w:p>
+    <w:p>
+      <w:r>
+        <w:t>Vamos a tener una lista de los planes del cliente:</w:t>
+      </w:r>
+    </w:p>
+    <w:p>
+      <w:r>
+        <w:rPr>
+          <w:noProof/>
+        </w:rPr>
+        <w:drawing>
+          <wp:inline distT="0" distB="0" distL="0" distR="0" wp14:anchorId="627960D7" wp14:editId="65850400">
+            <wp:extent cx="4867275" cy="2152650"/>
+            <wp:effectExtent l="0" t="0" r="9525" b="0"/>
+            <wp:docPr id="39" name="Imagen 39"/>
+            <wp:cNvGraphicFramePr>
+              <a:graphicFrameLocks xmlns:a="http://schemas.openxmlformats.org/drawingml/2006/main" noChangeAspect="1"/>
+            </wp:cNvGraphicFramePr>
+            <a:graphic xmlns:a="http://schemas.openxmlformats.org/drawingml/2006/main">
+              <a:graphicData uri="http://schemas.openxmlformats.org/drawingml/2006/picture">
+                <pic:pic xmlns:pic="http://schemas.openxmlformats.org/drawingml/2006/picture">
+                  <pic:nvPicPr>
+                    <pic:cNvPr id="1" name=""/>
+                    <pic:cNvPicPr/>
+                  </pic:nvPicPr>
+                  <pic:blipFill>
+                    <a:blip r:embed="rId30"/>
+                    <a:stretch>
+                      <a:fillRect/>
+                    </a:stretch>
+                  </pic:blipFill>
+                  <pic:spPr>
+                    <a:xfrm>
+                      <a:off x="0" y="0"/>
+                      <a:ext cx="4867275" cy="2152650"/>
+                    </a:xfrm>
+                    <a:prstGeom prst="rect">
+                      <a:avLst/>
+                    </a:prstGeom>
+                  </pic:spPr>
+                </pic:pic>
+              </a:graphicData>
+            </a:graphic>
+          </wp:inline>
+        </w:drawing>
+      </w:r>
+    </w:p>
+    <w:p>
+      <w:r>
+        <w:t>Al seleccionar alguno de los planes, va a mostrarnos el costo</w:t>
+      </w:r>
+      <w:r>
+        <w:t xml:space="preserve"> del mismo, para registrar el pago.</w:t>
+      </w:r>
+    </w:p>
+    <w:p>
+      <w:r>
+        <w:rPr>
+          <w:noProof/>
+        </w:rPr>
+        <w:drawing>
+          <wp:inline distT="0" distB="0" distL="0" distR="0" wp14:anchorId="7A823E46" wp14:editId="719C1011">
+            <wp:extent cx="3305175" cy="1847850"/>
+            <wp:effectExtent l="0" t="0" r="9525" b="0"/>
+            <wp:docPr id="40" name="Imagen 40"/>
+            <wp:cNvGraphicFramePr>
+              <a:graphicFrameLocks xmlns:a="http://schemas.openxmlformats.org/drawingml/2006/main" noChangeAspect="1"/>
+            </wp:cNvGraphicFramePr>
+            <a:graphic xmlns:a="http://schemas.openxmlformats.org/drawingml/2006/main">
+              <a:graphicData uri="http://schemas.openxmlformats.org/drawingml/2006/picture">
+                <pic:pic xmlns:pic="http://schemas.openxmlformats.org/drawingml/2006/picture">
+                  <pic:nvPicPr>
+                    <pic:cNvPr id="1" name=""/>
+                    <pic:cNvPicPr/>
+                  </pic:nvPicPr>
+                  <pic:blipFill>
+                    <a:blip r:embed="rId31"/>
+                    <a:stretch>
+                      <a:fillRect/>
+                    </a:stretch>
+                  </pic:blipFill>
+                  <pic:spPr>
+                    <a:xfrm>
+                      <a:off x="0" y="0"/>
+                      <a:ext cx="3305175" cy="1847850"/>
+                    </a:xfrm>
+                    <a:prstGeom prst="rect">
+                      <a:avLst/>
+                    </a:prstGeom>
+                  </pic:spPr>
+                </pic:pic>
+              </a:graphicData>
+            </a:graphic>
+          </wp:inline>
+        </w:drawing>
+      </w:r>
+    </w:p>
+    <w:p>
+      <w:r>
+        <w:t>Por otro lado, podemos seleccionar si es un cobro o un pago lo que vamos a realizar.</w:t>
+      </w:r>
+    </w:p>
+    <w:p>
+      <w:r>
+        <w:rPr>
+          <w:noProof/>
+        </w:rPr>
+        <w:drawing>
+          <wp:inline distT="0" distB="0" distL="0" distR="0" wp14:anchorId="1C7B8034" wp14:editId="48F21046">
+            <wp:extent cx="4581525" cy="1990725"/>
+            <wp:effectExtent l="0" t="0" r="9525" b="9525"/>
+            <wp:docPr id="42" name="Imagen 42"/>
+            <wp:cNvGraphicFramePr>
+              <a:graphicFrameLocks xmlns:a="http://schemas.openxmlformats.org/drawingml/2006/main" noChangeAspect="1"/>
+            </wp:cNvGraphicFramePr>
+            <a:graphic xmlns:a="http://schemas.openxmlformats.org/drawingml/2006/main">
+              <a:graphicData uri="http://schemas.openxmlformats.org/drawingml/2006/picture">
+                <pic:pic xmlns:pic="http://schemas.openxmlformats.org/drawingml/2006/picture">
+                  <pic:nvPicPr>
+                    <pic:cNvPr id="1" name=""/>
+                    <pic:cNvPicPr/>
+                  </pic:nvPicPr>
+                  <pic:blipFill>
+                    <a:blip r:embed="rId32"/>
+                    <a:stretch>
+                      <a:fillRect/>
+                    </a:stretch>
+                  </pic:blipFill>
+                  <pic:spPr>
+                    <a:xfrm>
+                      <a:off x="0" y="0"/>
+                      <a:ext cx="4581525" cy="1990725"/>
+                    </a:xfrm>
+                    <a:prstGeom prst="rect">
+                      <a:avLst/>
+                    </a:prstGeom>
+                  </pic:spPr>
+                </pic:pic>
+              </a:graphicData>
+            </a:graphic>
+          </wp:inline>
+        </w:drawing>
+      </w:r>
+    </w:p>
+    <w:p>
+      <w:r>
+        <w:t>Un Cobro, es lo que el cliente paga, y un pago es lo que el Gimnasio paga (A un empleado, mantenimiento, o cualquier otra actividad que haga falta pagar, como electricidad, gas, etc.)</w:t>
+      </w:r>
+    </w:p>
+    <w:p>
+      <w:r>
+        <w:rPr>
+          <w:noProof/>
+        </w:rPr>
+        <w:lastRenderedPageBreak/>
+        <w:drawing>
+          <wp:inline distT="0" distB="0" distL="0" distR="0" wp14:anchorId="2383918D" wp14:editId="097382C0">
+            <wp:extent cx="4410075" cy="1809750"/>
+            <wp:effectExtent l="0" t="0" r="9525" b="0"/>
+            <wp:docPr id="43" name="Imagen 43"/>
+            <wp:cNvGraphicFramePr>
+              <a:graphicFrameLocks xmlns:a="http://schemas.openxmlformats.org/drawingml/2006/main" noChangeAspect="1"/>
+            </wp:cNvGraphicFramePr>
+            <a:graphic xmlns:a="http://schemas.openxmlformats.org/drawingml/2006/main">
+              <a:graphicData uri="http://schemas.openxmlformats.org/drawingml/2006/picture">
+                <pic:pic xmlns:pic="http://schemas.openxmlformats.org/drawingml/2006/picture">
+                  <pic:nvPicPr>
+                    <pic:cNvPr id="1" name=""/>
+                    <pic:cNvPicPr/>
+                  </pic:nvPicPr>
+                  <pic:blipFill>
+                    <a:blip r:embed="rId33"/>
+                    <a:stretch>
+                      <a:fillRect/>
+                    </a:stretch>
+                  </pic:blipFill>
+                  <pic:spPr>
+                    <a:xfrm>
+                      <a:off x="0" y="0"/>
+                      <a:ext cx="4410075" cy="1809750"/>
+                    </a:xfrm>
+                    <a:prstGeom prst="rect">
+                      <a:avLst/>
+                    </a:prstGeom>
+                  </pic:spPr>
+                </pic:pic>
+              </a:graphicData>
+            </a:graphic>
+          </wp:inline>
+        </w:drawing>
+      </w:r>
+    </w:p>
+    <w:p>
+      <w:r>
+        <w:t>Esta opción bloquea el listado del cliente, y directamente registra el movimiento como un egreso, es decir como un pago en la base de datos.</w:t>
+      </w:r>
+    </w:p>
+    <w:p/>
+    <w:p>
+      <w:r>
+        <w:t>Por último</w:t>
+      </w:r>
+      <w:r>
+        <w:t>, tenemos 2 opciones que vamos a mostrarlas.</w:t>
+      </w:r>
+    </w:p>
+    <w:p>
+      <w:r>
+        <w:t>1 es el cierre de sesión y otra es el cierre del programa:</w:t>
+      </w:r>
+    </w:p>
+    <w:p>
+      <w:r>
+        <w:rPr>
+          <w:noProof/>
+        </w:rPr>
+        <w:drawing>
+          <wp:inline distT="0" distB="0" distL="0" distR="0" wp14:anchorId="4B9856C8" wp14:editId="3305B60C">
+            <wp:extent cx="5400040" cy="3971290"/>
+            <wp:effectExtent l="0" t="0" r="0" b="0"/>
+            <wp:docPr id="44" name="Imagen 44"/>
+            <wp:cNvGraphicFramePr>
+              <a:graphicFrameLocks xmlns:a="http://schemas.openxmlformats.org/drawingml/2006/main" noChangeAspect="1"/>
+            </wp:cNvGraphicFramePr>
+            <a:graphic xmlns:a="http://schemas.openxmlformats.org/drawingml/2006/main">
+              <a:graphicData uri="http://schemas.openxmlformats.org/drawingml/2006/picture">
+                <pic:pic xmlns:pic="http://schemas.openxmlformats.org/drawingml/2006/picture">
+                  <pic:nvPicPr>
+                    <pic:cNvPr id="1" name=""/>
+                    <pic:cNvPicPr/>
+                  </pic:nvPicPr>
+                  <pic:blipFill>
+                    <a:blip r:embed="rId34"/>
+                    <a:stretch>
+                      <a:fillRect/>
+                    </a:stretch>
+                  </pic:blipFill>
+                  <pic:spPr>
+                    <a:xfrm>
+                      <a:off x="0" y="0"/>
+                      <a:ext cx="5400040" cy="3971290"/>
+                    </a:xfrm>
+                    <a:prstGeom prst="rect">
+                      <a:avLst/>
+                    </a:prstGeom>
+                  </pic:spPr>
+                </pic:pic>
+              </a:graphicData>
+            </a:graphic>
+          </wp:inline>
+        </w:drawing>
+      </w:r>
+    </w:p>
+    <w:p>
+      <w:r>
+        <w:t xml:space="preserve">La cruz superior derecha, sirve para cerrar el programa, y el botón de cerrar sesión, solo cierra la sesión del usuario que está activo, y nos abre la ventana de </w:t>
       </w:r>
       <w:proofErr w:type="spellStart"/>
       <w:r>
-        <w:t>Enter</w:t>
+        <w:t>logeo</w:t>
       </w:r>
       <w:proofErr w:type="spellEnd"/>
       <w:r>
-        <w:t>, y se va a cargar en el sistema y actualizarse el listado de al lado. El 2.</w:t>
-      </w:r>
-    </w:p>
-    <w:p>
-      <w:r>
-        <w:t>2.- Va a contener el listado actualizado de los tipos de datos en el que estemos posicionados.</w:t>
-      </w:r>
-      <w:r>
-        <w:t xml:space="preserve"> Por otro lado, si seleccionamos del listado y apretamos el botón de Eliminar, se va a eliminar esa opción de la base de datos.</w:t>
-      </w:r>
-    </w:p>
-    <w:p>
-      <w:r>
-        <w:t>Esto se repite para todas las cargas en las 4 opciones actuales de esta primera versión.</w:t>
-      </w:r>
-    </w:p>
+        <w:t xml:space="preserve"> nuevamente para poder ingresar un nuevo usuario.</w:t>
+      </w:r>
+    </w:p>
+    <w:p/>
+    <w:p/>
+    <w:p/>
     <w:sectPr>
       <w:pgSz w:w="11906" w:h="16838"/>
       <w:pgMar w:top="1417" w:right="1701" w:bottom="1417" w:left="1701" w:header="708" w:footer="708" w:gutter="0"/>

</xml_diff>